<commit_message>
Added  more Diagrams in Documentation
</commit_message>
<xml_diff>
--- a/Documentation/srs_template-ieee.docx
+++ b/Documentation/srs_template-ieee.docx
@@ -1,11 +1,13 @@
 
 <file path=word/document.xml><?xml version="1.0" encoding="utf-8"?>
-<w:document xmlns:wpc="http://schemas.microsoft.com/office/word/2010/wordprocessingCanvas" xmlns:cx="http://schemas.microsoft.com/office/drawing/2014/chartex" xmlns:cx1="http://schemas.microsoft.com/office/drawing/2015/9/8/chartex" xmlns:cx2="http://schemas.microsoft.com/office/drawing/2015/10/21/chartex" xmlns:cx3="http://schemas.microsoft.com/office/drawing/2016/5/9/chartex" xmlns:cx4="http://schemas.microsoft.com/office/drawing/2016/5/10/chartex" xmlns:cx5="http://schemas.microsoft.com/office/drawing/2016/5/11/chartex" xmlns:cx6="http://schemas.microsoft.com/office/drawing/2016/5/12/chartex" xmlns:cx7="http://schemas.microsoft.com/office/drawing/2016/5/13/chartex" xmlns:cx8="http://schemas.microsoft.com/office/drawing/2016/5/14/chartex" xmlns:mc="http://schemas.openxmlformats.org/markup-compatibility/2006" xmlns:aink="http://schemas.microsoft.com/office/drawing/2016/ink" xmlns:am3d="http://schemas.microsoft.com/office/drawing/2017/model3d" xmlns:o="urn:schemas-microsoft-com:office:office" xmlns:r="http://schemas.openxmlformats.org/officeDocument/2006/relationships" xmlns:m="http://schemas.openxmlformats.org/officeDocument/2006/math" xmlns:v="urn:schemas-microsoft-com:vml" xmlns:wp14="http://schemas.microsoft.com/office/word/2010/wordprocessingDrawing" xmlns:wp="http://schemas.openxmlformats.org/drawingml/2006/wordprocessingDrawing" xmlns:w10="urn:schemas-microsoft-com:office:word" xmlns:w="http://schemas.openxmlformats.org/wordprocessingml/2006/main" xmlns:w14="http://schemas.microsoft.com/office/word/2010/wordml" xmlns:w15="http://schemas.microsoft.com/office/word/2012/wordml" xmlns:w16cid="http://schemas.microsoft.com/office/word/2016/wordml/cid" xmlns:w16se="http://schemas.microsoft.com/office/word/2015/wordml/symex" xmlns:wpg="http://schemas.microsoft.com/office/word/2010/wordprocessingGroup" xmlns:wpi="http://schemas.microsoft.com/office/word/2010/wordprocessingInk" xmlns:wne="http://schemas.microsoft.com/office/word/2006/wordml" xmlns:wps="http://schemas.microsoft.com/office/word/2010/wordprocessingShape" mc:Ignorable="w14 w15 w16se w16cid wp14">
+<w:document xmlns:wpc="http://schemas.microsoft.com/office/word/2010/wordprocessingCanvas" xmlns:mc="http://schemas.openxmlformats.org/markup-compatibility/2006" xmlns:o="urn:schemas-microsoft-com:office:office" xmlns:r="http://schemas.openxmlformats.org/officeDocument/2006/relationships" xmlns:m="http://schemas.openxmlformats.org/officeDocument/2006/math" xmlns:v="urn:schemas-microsoft-com:vml" xmlns:wp14="http://schemas.microsoft.com/office/word/2010/wordprocessingDrawing" xmlns:wp="http://schemas.openxmlformats.org/drawingml/2006/wordprocessingDrawing" xmlns:w10="urn:schemas-microsoft-com:office:word" xmlns:w="http://schemas.openxmlformats.org/wordprocessingml/2006/main" xmlns:w14="http://schemas.microsoft.com/office/word/2010/wordml" xmlns:w15="http://schemas.microsoft.com/office/word/2012/wordml" xmlns:wpg="http://schemas.microsoft.com/office/word/2010/wordprocessingGroup" xmlns:wpi="http://schemas.microsoft.com/office/word/2010/wordprocessingInk" xmlns:wne="http://schemas.microsoft.com/office/word/2006/wordml" xmlns:wps="http://schemas.microsoft.com/office/word/2010/wordprocessingShape" mc:Ignorable="w14 w15 wp14">
   <w:body>
     <w:p>
       <w:pPr>
         <w:pStyle w:val="line"/>
       </w:pPr>
+      <w:bookmarkStart w:id="0" w:name="_GoBack"/>
+      <w:bookmarkEnd w:id="0"/>
     </w:p>
     <w:p>
       <w:pPr>
@@ -37,6 +39,9 @@
       <w:r>
         <w:t>Mumbai</w:t>
       </w:r>
+      <w:r>
+        <w:t xml:space="preserve"> Tourism</w:t>
+      </w:r>
     </w:p>
     <w:p>
       <w:pPr>
@@ -103,7 +108,16 @@
         <w:pStyle w:val="ByLine"/>
       </w:pPr>
       <w:r>
-        <w:t>25/09/2017</w:t>
+        <w:t>16</w:t>
+      </w:r>
+      <w:r>
+        <w:t>/</w:t>
+      </w:r>
+      <w:r>
+        <w:t>1</w:t>
+      </w:r>
+      <w:r>
+        <w:t>0/2017</w:t>
       </w:r>
     </w:p>
     <w:p>
@@ -125,22 +139,22 @@
       <w:pPr>
         <w:pStyle w:val="TOCEntry"/>
       </w:pPr>
-      <w:bookmarkStart w:id="0" w:name="_Toc344877432"/>
-      <w:bookmarkStart w:id="1" w:name="_Toc344879822"/>
-      <w:bookmarkStart w:id="2" w:name="_Toc346508722"/>
-      <w:bookmarkStart w:id="3" w:name="_Toc346508952"/>
-      <w:bookmarkStart w:id="4" w:name="_Toc346509227"/>
-      <w:bookmarkStart w:id="5" w:name="_Toc441230970"/>
-      <w:bookmarkEnd w:id="0"/>
+      <w:bookmarkStart w:id="1" w:name="_Toc344877432"/>
+      <w:bookmarkStart w:id="2" w:name="_Toc344879822"/>
+      <w:bookmarkStart w:id="3" w:name="_Toc346508722"/>
+      <w:bookmarkStart w:id="4" w:name="_Toc346508952"/>
+      <w:bookmarkStart w:id="5" w:name="_Toc346509227"/>
+      <w:bookmarkStart w:id="6" w:name="_Toc441230970"/>
       <w:bookmarkEnd w:id="1"/>
       <w:bookmarkEnd w:id="2"/>
       <w:bookmarkEnd w:id="3"/>
       <w:bookmarkEnd w:id="4"/>
+      <w:bookmarkEnd w:id="5"/>
       <w:r>
         <w:lastRenderedPageBreak/>
         <w:t>Table of Contents</w:t>
       </w:r>
-      <w:bookmarkEnd w:id="5"/>
+      <w:bookmarkEnd w:id="6"/>
     </w:p>
     <w:p>
       <w:pPr>
@@ -1319,26 +1333,26 @@
       <w:pPr>
         <w:pStyle w:val="Heading1"/>
       </w:pPr>
-      <w:bookmarkStart w:id="6" w:name="_Toc439994665"/>
-      <w:bookmarkStart w:id="7" w:name="_Toc441230972"/>
+      <w:bookmarkStart w:id="7" w:name="_Toc439994665"/>
+      <w:bookmarkStart w:id="8" w:name="_Toc441230972"/>
       <w:r>
         <w:lastRenderedPageBreak/>
         <w:t>Introduction</w:t>
       </w:r>
-      <w:bookmarkEnd w:id="6"/>
       <w:bookmarkEnd w:id="7"/>
+      <w:bookmarkEnd w:id="8"/>
     </w:p>
     <w:p>
       <w:pPr>
         <w:pStyle w:val="Heading2"/>
       </w:pPr>
-      <w:bookmarkStart w:id="8" w:name="_Toc439994667"/>
-      <w:bookmarkStart w:id="9" w:name="_Toc441230973"/>
+      <w:bookmarkStart w:id="9" w:name="_Toc439994667"/>
+      <w:bookmarkStart w:id="10" w:name="_Toc441230973"/>
       <w:r>
         <w:t>Purpose</w:t>
       </w:r>
-      <w:bookmarkEnd w:id="8"/>
       <w:bookmarkEnd w:id="9"/>
+      <w:bookmarkEnd w:id="10"/>
       <w:r>
         <w:t xml:space="preserve"> </w:t>
       </w:r>
@@ -1370,13 +1384,13 @@
       <w:pPr>
         <w:pStyle w:val="Heading2"/>
       </w:pPr>
-      <w:bookmarkStart w:id="10" w:name="_Toc439994668"/>
-      <w:bookmarkStart w:id="11" w:name="_Toc441230974"/>
+      <w:bookmarkStart w:id="11" w:name="_Toc439994668"/>
+      <w:bookmarkStart w:id="12" w:name="_Toc441230974"/>
       <w:r>
         <w:t>Document Conventions</w:t>
       </w:r>
-      <w:bookmarkEnd w:id="10"/>
       <w:bookmarkEnd w:id="11"/>
+      <w:bookmarkEnd w:id="12"/>
     </w:p>
     <w:p>
       <w:pPr>
@@ -1390,13 +1404,13 @@
       <w:pPr>
         <w:pStyle w:val="Heading2"/>
       </w:pPr>
-      <w:bookmarkStart w:id="12" w:name="_Toc439994669"/>
-      <w:bookmarkStart w:id="13" w:name="_Toc441230975"/>
+      <w:bookmarkStart w:id="13" w:name="_Toc439994669"/>
+      <w:bookmarkStart w:id="14" w:name="_Toc441230975"/>
       <w:r>
         <w:t>Intended Audience and Reading Suggestions</w:t>
       </w:r>
-      <w:bookmarkEnd w:id="12"/>
       <w:bookmarkEnd w:id="13"/>
+      <w:bookmarkEnd w:id="14"/>
     </w:p>
     <w:p>
       <w:pPr>
@@ -1419,13 +1433,13 @@
       <w:pPr>
         <w:pStyle w:val="Heading2"/>
       </w:pPr>
-      <w:bookmarkStart w:id="14" w:name="_Toc439994670"/>
-      <w:bookmarkStart w:id="15" w:name="_Toc441230976"/>
+      <w:bookmarkStart w:id="15" w:name="_Toc439994670"/>
+      <w:bookmarkStart w:id="16" w:name="_Toc441230976"/>
       <w:r>
         <w:t>Product Scope</w:t>
       </w:r>
-      <w:bookmarkEnd w:id="14"/>
       <w:bookmarkEnd w:id="15"/>
+      <w:bookmarkEnd w:id="16"/>
     </w:p>
     <w:p>
       <w:pPr>
@@ -1462,13 +1476,13 @@
       <w:pPr>
         <w:pStyle w:val="Heading2"/>
       </w:pPr>
-      <w:bookmarkStart w:id="16" w:name="_Toc439994672"/>
-      <w:bookmarkStart w:id="17" w:name="_Toc441230977"/>
+      <w:bookmarkStart w:id="17" w:name="_Toc439994672"/>
+      <w:bookmarkStart w:id="18" w:name="_Toc441230977"/>
       <w:r>
         <w:t>References</w:t>
       </w:r>
-      <w:bookmarkEnd w:id="16"/>
       <w:bookmarkEnd w:id="17"/>
+      <w:bookmarkEnd w:id="18"/>
     </w:p>
     <w:p>
       <w:pPr>
@@ -1482,25 +1496,25 @@
       <w:pPr>
         <w:pStyle w:val="Heading1"/>
       </w:pPr>
-      <w:bookmarkStart w:id="18" w:name="_Toc439994673"/>
-      <w:bookmarkStart w:id="19" w:name="_Toc441230978"/>
+      <w:bookmarkStart w:id="19" w:name="_Toc439994673"/>
+      <w:bookmarkStart w:id="20" w:name="_Toc441230978"/>
       <w:r>
         <w:t>Overall Description</w:t>
       </w:r>
-      <w:bookmarkEnd w:id="18"/>
       <w:bookmarkEnd w:id="19"/>
+      <w:bookmarkEnd w:id="20"/>
     </w:p>
     <w:p>
       <w:pPr>
         <w:pStyle w:val="Heading2"/>
       </w:pPr>
-      <w:bookmarkStart w:id="20" w:name="_Toc439994674"/>
-      <w:bookmarkStart w:id="21" w:name="_Toc441230979"/>
+      <w:bookmarkStart w:id="21" w:name="_Toc439994674"/>
+      <w:bookmarkStart w:id="22" w:name="_Toc441230979"/>
       <w:r>
         <w:t>Product Perspective</w:t>
       </w:r>
-      <w:bookmarkEnd w:id="20"/>
       <w:bookmarkEnd w:id="21"/>
+      <w:bookmarkEnd w:id="22"/>
     </w:p>
     <w:p>
       <w:pPr>
@@ -1549,14 +1563,14 @@
       <w:pPr>
         <w:pStyle w:val="Heading2"/>
       </w:pPr>
-      <w:bookmarkStart w:id="22" w:name="_Toc439994675"/>
-      <w:bookmarkStart w:id="23" w:name="_Toc441230980"/>
+      <w:bookmarkStart w:id="23" w:name="_Toc439994675"/>
+      <w:bookmarkStart w:id="24" w:name="_Toc441230980"/>
       <w:r>
         <w:lastRenderedPageBreak/>
         <w:t>Product Functions</w:t>
       </w:r>
-      <w:bookmarkEnd w:id="22"/>
       <w:bookmarkEnd w:id="23"/>
+      <w:bookmarkEnd w:id="24"/>
     </w:p>
     <w:p>
       <w:pPr>
@@ -1636,13 +1650,13 @@
       <w:pPr>
         <w:pStyle w:val="Heading2"/>
       </w:pPr>
-      <w:bookmarkStart w:id="24" w:name="_Toc439994676"/>
-      <w:bookmarkStart w:id="25" w:name="_Toc441230981"/>
+      <w:bookmarkStart w:id="25" w:name="_Toc439994676"/>
+      <w:bookmarkStart w:id="26" w:name="_Toc441230981"/>
       <w:r>
         <w:t>User Classes and Characteristics</w:t>
       </w:r>
-      <w:bookmarkEnd w:id="24"/>
       <w:bookmarkEnd w:id="25"/>
+      <w:bookmarkEnd w:id="26"/>
     </w:p>
     <w:p>
       <w:pPr>
@@ -1736,13 +1750,13 @@
       <w:pPr>
         <w:pStyle w:val="Heading2"/>
       </w:pPr>
-      <w:bookmarkStart w:id="26" w:name="_Toc439994677"/>
-      <w:bookmarkStart w:id="27" w:name="_Toc441230982"/>
+      <w:bookmarkStart w:id="27" w:name="_Toc439994677"/>
+      <w:bookmarkStart w:id="28" w:name="_Toc441230982"/>
       <w:r>
         <w:t>Operating Environment</w:t>
       </w:r>
-      <w:bookmarkEnd w:id="26"/>
       <w:bookmarkEnd w:id="27"/>
+      <w:bookmarkEnd w:id="28"/>
     </w:p>
     <w:p>
       <w:pPr>
@@ -1756,13 +1770,13 @@
       <w:pPr>
         <w:pStyle w:val="Heading2"/>
       </w:pPr>
-      <w:bookmarkStart w:id="28" w:name="_Toc439994678"/>
-      <w:bookmarkStart w:id="29" w:name="_Toc441230983"/>
+      <w:bookmarkStart w:id="29" w:name="_Toc439994678"/>
+      <w:bookmarkStart w:id="30" w:name="_Toc441230983"/>
       <w:r>
         <w:t>Design and Implementation Constraints</w:t>
       </w:r>
-      <w:bookmarkEnd w:id="28"/>
       <w:bookmarkEnd w:id="29"/>
+      <w:bookmarkEnd w:id="30"/>
     </w:p>
     <w:p>
       <w:pPr>
@@ -1797,13 +1811,13 @@
       <w:pPr>
         <w:pStyle w:val="Heading2"/>
       </w:pPr>
-      <w:bookmarkStart w:id="30" w:name="_Toc439994679"/>
-      <w:bookmarkStart w:id="31" w:name="_Toc441230984"/>
+      <w:bookmarkStart w:id="31" w:name="_Toc439994679"/>
+      <w:bookmarkStart w:id="32" w:name="_Toc441230984"/>
       <w:r>
         <w:t>User Documentation</w:t>
       </w:r>
-      <w:bookmarkEnd w:id="30"/>
       <w:bookmarkEnd w:id="31"/>
+      <w:bookmarkEnd w:id="32"/>
     </w:p>
     <w:p>
       <w:pPr>
@@ -1820,13 +1834,13 @@
       <w:pPr>
         <w:pStyle w:val="Heading2"/>
       </w:pPr>
-      <w:bookmarkStart w:id="32" w:name="_Toc439994680"/>
-      <w:bookmarkStart w:id="33" w:name="_Toc441230985"/>
+      <w:bookmarkStart w:id="33" w:name="_Toc439994680"/>
+      <w:bookmarkStart w:id="34" w:name="_Toc441230985"/>
       <w:r>
         <w:t>Assumptions and Dependencies</w:t>
       </w:r>
-      <w:bookmarkEnd w:id="32"/>
       <w:bookmarkEnd w:id="33"/>
+      <w:bookmarkEnd w:id="34"/>
     </w:p>
     <w:p>
       <w:pPr>
@@ -1854,24 +1868,24 @@
       <w:pPr>
         <w:pStyle w:val="Heading1"/>
       </w:pPr>
-      <w:bookmarkStart w:id="34" w:name="_Toc439994682"/>
-      <w:bookmarkStart w:id="35" w:name="_Toc441230986"/>
+      <w:bookmarkStart w:id="35" w:name="_Toc439994682"/>
+      <w:bookmarkStart w:id="36" w:name="_Toc441230986"/>
       <w:r>
         <w:lastRenderedPageBreak/>
         <w:t>External Interface Requirements</w:t>
       </w:r>
-      <w:bookmarkEnd w:id="34"/>
       <w:bookmarkEnd w:id="35"/>
+      <w:bookmarkEnd w:id="36"/>
     </w:p>
     <w:p>
       <w:pPr>
         <w:pStyle w:val="Heading2"/>
       </w:pPr>
-      <w:bookmarkStart w:id="36" w:name="_Toc441230987"/>
+      <w:bookmarkStart w:id="37" w:name="_Toc441230987"/>
       <w:r>
         <w:t>User Interfaces</w:t>
       </w:r>
-      <w:bookmarkEnd w:id="36"/>
+      <w:bookmarkEnd w:id="37"/>
     </w:p>
     <w:p>
       <w:pPr>
@@ -1892,13 +1906,13 @@
       <w:pPr>
         <w:pStyle w:val="Heading2"/>
       </w:pPr>
-      <w:bookmarkStart w:id="37" w:name="_Toc439994684"/>
-      <w:bookmarkStart w:id="38" w:name="_Toc441230988"/>
+      <w:bookmarkStart w:id="38" w:name="_Toc439994684"/>
+      <w:bookmarkStart w:id="39" w:name="_Toc441230988"/>
       <w:r>
         <w:t>Hardware Interfaces</w:t>
       </w:r>
-      <w:bookmarkEnd w:id="37"/>
       <w:bookmarkEnd w:id="38"/>
+      <w:bookmarkEnd w:id="39"/>
     </w:p>
     <w:p>
       <w:pPr>
@@ -1927,13 +1941,13 @@
       <w:pPr>
         <w:pStyle w:val="Heading2"/>
       </w:pPr>
-      <w:bookmarkStart w:id="39" w:name="_Toc439994685"/>
-      <w:bookmarkStart w:id="40" w:name="_Toc441230989"/>
+      <w:bookmarkStart w:id="40" w:name="_Toc439994685"/>
+      <w:bookmarkStart w:id="41" w:name="_Toc441230989"/>
       <w:r>
         <w:t>Software Interfaces</w:t>
       </w:r>
-      <w:bookmarkEnd w:id="39"/>
       <w:bookmarkEnd w:id="40"/>
+      <w:bookmarkEnd w:id="41"/>
     </w:p>
     <w:p>
       <w:pPr>
@@ -1961,13 +1975,13 @@
       <w:pPr>
         <w:pStyle w:val="Heading2"/>
       </w:pPr>
-      <w:bookmarkStart w:id="41" w:name="_Toc439994686"/>
-      <w:bookmarkStart w:id="42" w:name="_Toc441230990"/>
+      <w:bookmarkStart w:id="42" w:name="_Toc439994686"/>
+      <w:bookmarkStart w:id="43" w:name="_Toc441230990"/>
       <w:r>
         <w:t>Communications Interfaces</w:t>
       </w:r>
-      <w:bookmarkEnd w:id="41"/>
       <w:bookmarkEnd w:id="42"/>
+      <w:bookmarkEnd w:id="43"/>
     </w:p>
     <w:p>
       <w:pPr>
@@ -1987,23 +2001,23 @@
       <w:pPr>
         <w:pStyle w:val="Heading1"/>
       </w:pPr>
-      <w:bookmarkStart w:id="43" w:name="_Toc441230994"/>
-      <w:bookmarkStart w:id="44" w:name="_Toc439994690"/>
+      <w:bookmarkStart w:id="44" w:name="_Toc441230994"/>
+      <w:bookmarkStart w:id="45" w:name="_Toc439994690"/>
       <w:r>
         <w:t>Other Nonfunctional Requirements</w:t>
       </w:r>
-      <w:bookmarkEnd w:id="43"/>
+      <w:bookmarkEnd w:id="44"/>
     </w:p>
     <w:p>
       <w:pPr>
         <w:pStyle w:val="Heading2"/>
       </w:pPr>
-      <w:bookmarkStart w:id="45" w:name="_Toc441230995"/>
+      <w:bookmarkStart w:id="46" w:name="_Toc441230995"/>
       <w:r>
         <w:t>Performance Requirements</w:t>
       </w:r>
-      <w:bookmarkEnd w:id="44"/>
       <w:bookmarkEnd w:id="45"/>
+      <w:bookmarkEnd w:id="46"/>
     </w:p>
     <w:p>
       <w:pPr>
@@ -2017,13 +2031,13 @@
       <w:pPr>
         <w:pStyle w:val="Heading2"/>
       </w:pPr>
-      <w:bookmarkStart w:id="46" w:name="_Toc439994691"/>
-      <w:bookmarkStart w:id="47" w:name="_Toc441230996"/>
+      <w:bookmarkStart w:id="47" w:name="_Toc439994691"/>
+      <w:bookmarkStart w:id="48" w:name="_Toc441230996"/>
       <w:r>
         <w:t>Safety Requirements</w:t>
       </w:r>
-      <w:bookmarkEnd w:id="46"/>
       <w:bookmarkEnd w:id="47"/>
+      <w:bookmarkEnd w:id="48"/>
     </w:p>
     <w:p>
       <w:pPr>
@@ -2037,14 +2051,14 @@
       <w:pPr>
         <w:pStyle w:val="Heading2"/>
       </w:pPr>
-      <w:bookmarkStart w:id="48" w:name="_Toc439994692"/>
-      <w:bookmarkStart w:id="49" w:name="_Toc441230997"/>
+      <w:bookmarkStart w:id="49" w:name="_Toc439994692"/>
+      <w:bookmarkStart w:id="50" w:name="_Toc441230997"/>
       <w:r>
         <w:lastRenderedPageBreak/>
         <w:t>Security Requirements</w:t>
       </w:r>
-      <w:bookmarkEnd w:id="48"/>
       <w:bookmarkEnd w:id="49"/>
+      <w:bookmarkEnd w:id="50"/>
     </w:p>
     <w:p>
       <w:pPr>
@@ -2058,13 +2072,13 @@
       <w:pPr>
         <w:pStyle w:val="Heading2"/>
       </w:pPr>
-      <w:bookmarkStart w:id="50" w:name="_Toc439994693"/>
-      <w:bookmarkStart w:id="51" w:name="_Toc441230998"/>
+      <w:bookmarkStart w:id="51" w:name="_Toc439994693"/>
+      <w:bookmarkStart w:id="52" w:name="_Toc441230998"/>
       <w:r>
         <w:t>Software Quality Attributes</w:t>
       </w:r>
-      <w:bookmarkEnd w:id="50"/>
       <w:bookmarkEnd w:id="51"/>
+      <w:bookmarkEnd w:id="52"/>
     </w:p>
     <w:p>
       <w:pPr>
@@ -2084,13 +2098,13 @@
       <w:pPr>
         <w:pStyle w:val="Heading2"/>
       </w:pPr>
-      <w:bookmarkStart w:id="52" w:name="_Toc439994694"/>
-      <w:bookmarkStart w:id="53" w:name="_Toc441230999"/>
+      <w:bookmarkStart w:id="53" w:name="_Toc439994694"/>
+      <w:bookmarkStart w:id="54" w:name="_Toc441230999"/>
       <w:r>
         <w:t>Business Rules</w:t>
       </w:r>
-      <w:bookmarkEnd w:id="52"/>
       <w:bookmarkEnd w:id="53"/>
+      <w:bookmarkEnd w:id="54"/>
     </w:p>
     <w:p>
       <w:pPr>
@@ -2104,13 +2118,13 @@
       <w:pPr>
         <w:pStyle w:val="Heading1"/>
       </w:pPr>
-      <w:bookmarkStart w:id="54" w:name="_Toc439994695"/>
-      <w:bookmarkStart w:id="55" w:name="_Toc441231000"/>
+      <w:bookmarkStart w:id="55" w:name="_Toc439994695"/>
+      <w:bookmarkStart w:id="56" w:name="_Toc441231000"/>
       <w:r>
         <w:t>Other Requirements</w:t>
       </w:r>
-      <w:bookmarkEnd w:id="54"/>
       <w:bookmarkEnd w:id="55"/>
+      <w:bookmarkEnd w:id="56"/>
     </w:p>
     <w:p>
       <w:pPr>
@@ -2129,8 +2143,8 @@
       <w:pPr>
         <w:pStyle w:val="TOCEntry"/>
       </w:pPr>
-      <w:bookmarkStart w:id="56" w:name="_Toc439994696"/>
-      <w:bookmarkStart w:id="57" w:name="_Toc441231001"/>
+      <w:bookmarkStart w:id="57" w:name="_Toc439994696"/>
+      <w:bookmarkStart w:id="58" w:name="_Toc441231001"/>
     </w:p>
     <w:p>
       <w:pPr>
@@ -2139,8 +2153,8 @@
       <w:r>
         <w:t>Appendix A: Glossary</w:t>
       </w:r>
-      <w:bookmarkEnd w:id="56"/>
       <w:bookmarkEnd w:id="57"/>
+      <w:bookmarkEnd w:id="58"/>
     </w:p>
     <w:p>
       <w:pPr>
@@ -2246,8 +2260,68 @@
       <w:r>
         <w:t xml:space="preserve"> Hypertext Transfer Protocol Secure</w:t>
       </w:r>
-      <w:bookmarkStart w:id="58" w:name="_Toc439994697"/>
-      <w:bookmarkStart w:id="59" w:name="_Toc441231002"/>
+      <w:bookmarkStart w:id="59" w:name="_Toc439994697"/>
+      <w:bookmarkStart w:id="60" w:name="_Toc441231002"/>
+    </w:p>
+    <w:p>
+      <w:pPr>
+        <w:pStyle w:val="template"/>
+      </w:pPr>
+    </w:p>
+    <w:p>
+      <w:pPr>
+        <w:pStyle w:val="template"/>
+      </w:pPr>
+    </w:p>
+    <w:p>
+      <w:pPr>
+        <w:pStyle w:val="template"/>
+      </w:pPr>
+    </w:p>
+    <w:p>
+      <w:pPr>
+        <w:pStyle w:val="template"/>
+      </w:pPr>
+    </w:p>
+    <w:p>
+      <w:pPr>
+        <w:pStyle w:val="template"/>
+      </w:pPr>
+    </w:p>
+    <w:p>
+      <w:pPr>
+        <w:pStyle w:val="template"/>
+      </w:pPr>
+    </w:p>
+    <w:p>
+      <w:pPr>
+        <w:pStyle w:val="template"/>
+      </w:pPr>
+    </w:p>
+    <w:p>
+      <w:pPr>
+        <w:pStyle w:val="template"/>
+      </w:pPr>
+    </w:p>
+    <w:p>
+      <w:pPr>
+        <w:pStyle w:val="template"/>
+      </w:pPr>
+    </w:p>
+    <w:p>
+      <w:pPr>
+        <w:pStyle w:val="template"/>
+      </w:pPr>
+    </w:p>
+    <w:p>
+      <w:pPr>
+        <w:pStyle w:val="template"/>
+      </w:pPr>
+    </w:p>
+    <w:p>
+      <w:pPr>
+        <w:pStyle w:val="template"/>
+      </w:pPr>
     </w:p>
     <w:p>
       <w:pPr>
@@ -2257,123 +2331,38 @@
         <w:lastRenderedPageBreak/>
         <w:t>Appendix B: Analysis Models</w:t>
       </w:r>
-      <w:bookmarkEnd w:id="58"/>
       <w:bookmarkEnd w:id="59"/>
-    </w:p>
-    <w:p>
-      <w:pPr>
-        <w:pStyle w:val="template"/>
-        <w:spacing w:line="240" w:lineRule="auto"/>
-      </w:pPr>
-      <w:r>
+      <w:bookmarkEnd w:id="60"/>
+    </w:p>
+    <w:p>
+      <w:pPr>
+        <w:pStyle w:val="template"/>
         <w:rPr>
           <w:b/>
           <w:bCs/>
           <w:sz w:val="24"/>
           <w:szCs w:val="22"/>
         </w:rPr>
-        <w:t>Data Flow Diagram:</w:t>
-      </w:r>
-      <w:r>
-        <w:rPr>
-          <w:noProof/>
-          <w:lang w:val="en-IN" w:eastAsia="en-IN"/>
-        </w:rPr>
-        <w:drawing>
-          <wp:inline distT="0" distB="0" distL="0" distR="0">
-            <wp:extent cx="6146261" cy="7172696"/>
-            <wp:effectExtent l="0" t="0" r="6985" b="9525"/>
-            <wp:docPr id="1" name="Picture 31" descr="D:\DJ DOCUMENTS\5th Sem\WT\Documentation\DFD.png"/>
-            <wp:cNvGraphicFramePr>
-              <a:graphicFrameLocks xmlns:a="http://schemas.openxmlformats.org/drawingml/2006/main" noChangeAspect="1"/>
-            </wp:cNvGraphicFramePr>
-            <a:graphic xmlns:a="http://schemas.openxmlformats.org/drawingml/2006/main">
-              <a:graphicData uri="http://schemas.openxmlformats.org/drawingml/2006/picture">
-                <pic:pic xmlns:pic="http://schemas.openxmlformats.org/drawingml/2006/picture">
-                  <pic:nvPicPr>
-                    <pic:cNvPr id="0" name="Picture 31" descr="D:\DJ DOCUMENTS\5th Sem\WT\Documentation\DFD.png"/>
-                    <pic:cNvPicPr>
-                      <a:picLocks noChangeAspect="1" noChangeArrowheads="1"/>
-                    </pic:cNvPicPr>
-                  </pic:nvPicPr>
-                  <pic:blipFill>
-                    <a:blip r:embed="rId10">
-                      <a:extLst>
-                        <a:ext uri="{28A0092B-C50C-407E-A947-70E740481C1C}">
-                          <a14:useLocalDpi xmlns:a14="http://schemas.microsoft.com/office/drawing/2010/main" val="0"/>
-                        </a:ext>
-                      </a:extLst>
-                    </a:blip>
-                    <a:srcRect/>
-                    <a:stretch>
-                      <a:fillRect/>
-                    </a:stretch>
-                  </pic:blipFill>
-                  <pic:spPr bwMode="auto">
-                    <a:xfrm>
-                      <a:off x="0" y="0"/>
-                      <a:ext cx="6156906" cy="7185119"/>
-                    </a:xfrm>
-                    <a:prstGeom prst="rect">
-                      <a:avLst/>
-                    </a:prstGeom>
-                    <a:noFill/>
-                    <a:ln>
-                      <a:noFill/>
-                    </a:ln>
-                  </pic:spPr>
-                </pic:pic>
-              </a:graphicData>
-            </a:graphic>
-          </wp:inline>
-        </w:drawing>
-      </w:r>
-    </w:p>
-    <w:p>
-      <w:pPr>
-        <w:pStyle w:val="template"/>
-      </w:pPr>
-    </w:p>
-    <w:p>
-      <w:pPr>
-        <w:pStyle w:val="template"/>
-      </w:pPr>
-    </w:p>
-    <w:p>
-      <w:pPr>
-        <w:pStyle w:val="template"/>
-      </w:pPr>
-    </w:p>
-    <w:p>
-      <w:pPr>
-        <w:pStyle w:val="template"/>
+      </w:pPr>
+      <w:r>
         <w:rPr>
           <w:b/>
           <w:bCs/>
           <w:sz w:val="24"/>
           <w:szCs w:val="22"/>
         </w:rPr>
-      </w:pPr>
-      <w:r>
+        <w:t>Use Case Diagram:</w:t>
+      </w:r>
+    </w:p>
+    <w:p>
+      <w:pPr>
+        <w:pStyle w:val="template"/>
         <w:rPr>
           <w:b/>
           <w:bCs/>
           <w:sz w:val="24"/>
           <w:szCs w:val="22"/>
         </w:rPr>
-        <w:lastRenderedPageBreak/>
-        <w:t>Use Case Diagram:</w:t>
-      </w:r>
-    </w:p>
-    <w:p>
-      <w:pPr>
-        <w:pStyle w:val="template"/>
-        <w:rPr>
-          <w:b/>
-          <w:bCs/>
-          <w:sz w:val="24"/>
-          <w:szCs w:val="22"/>
-        </w:rPr>
       </w:pPr>
     </w:p>
     <w:p>
@@ -2385,10 +2374,11 @@
       <w:r>
         <w:rPr>
           <w:noProof/>
+          <w:lang w:val="en-IN" w:eastAsia="en-IN"/>
         </w:rPr>
         <w:drawing>
           <wp:inline distT="0" distB="0" distL="0" distR="0">
-            <wp:extent cx="4676775" cy="7850148"/>
+            <wp:extent cx="4460219" cy="7486650"/>
             <wp:effectExtent l="0" t="0" r="0" b="0"/>
             <wp:docPr id="4" name="Picture 4" descr="A close up of a logo&#10;&#10;Description generated with very high confidence"/>
             <wp:cNvGraphicFramePr>
@@ -2402,7 +2392,7 @@
                     <pic:cNvPicPr/>
                   </pic:nvPicPr>
                   <pic:blipFill>
-                    <a:blip r:embed="rId11">
+                    <a:blip r:embed="rId10">
                       <a:extLst>
                         <a:ext uri="{28A0092B-C50C-407E-A947-70E740481C1C}">
                           <a14:useLocalDpi xmlns:a14="http://schemas.microsoft.com/office/drawing/2010/main" val="0"/>
@@ -2416,7 +2406,7 @@
                   <pic:spPr>
                     <a:xfrm>
                       <a:off x="0" y="0"/>
-                      <a:ext cx="4684668" cy="7863397"/>
+                      <a:ext cx="4490176" cy="7536934"/>
                     </a:xfrm>
                     <a:prstGeom prst="rect">
                       <a:avLst/>
@@ -2433,18 +2423,6 @@
       <w:pPr>
         <w:pStyle w:val="template"/>
         <w:spacing w:line="240" w:lineRule="auto"/>
-      </w:pPr>
-    </w:p>
-    <w:p>
-      <w:pPr>
-        <w:pStyle w:val="template"/>
-        <w:spacing w:line="240" w:lineRule="auto"/>
-      </w:pPr>
-    </w:p>
-    <w:p>
-      <w:pPr>
-        <w:pStyle w:val="template"/>
-        <w:spacing w:line="240" w:lineRule="auto"/>
         <w:rPr>
           <w:b/>
           <w:bCs/>
@@ -2459,6 +2437,7 @@
           <w:sz w:val="24"/>
           <w:szCs w:val="22"/>
         </w:rPr>
+        <w:lastRenderedPageBreak/>
         <w:t>Sequence Diagram:</w:t>
       </w:r>
     </w:p>
@@ -2483,6 +2462,7 @@
       <w:r>
         <w:rPr>
           <w:noProof/>
+          <w:lang w:val="en-IN" w:eastAsia="en-IN"/>
         </w:rPr>
         <w:drawing>
           <wp:inline distT="0" distB="0" distL="0" distR="0">
@@ -2500,7 +2480,7 @@
                     <pic:cNvPicPr/>
                   </pic:nvPicPr>
                   <pic:blipFill>
-                    <a:blip r:embed="rId12">
+                    <a:blip r:embed="rId11">
                       <a:extLst>
                         <a:ext uri="{28A0092B-C50C-407E-A947-70E740481C1C}">
                           <a14:useLocalDpi xmlns:a14="http://schemas.microsoft.com/office/drawing/2010/main" val="0"/>
@@ -2526,11 +2506,9 @@
           </wp:inline>
         </w:drawing>
       </w:r>
-      <w:bookmarkStart w:id="60" w:name="_GoBack"/>
-      <w:bookmarkEnd w:id="60"/>
     </w:p>
     <w:sectPr>
-      <w:headerReference w:type="default" r:id="rId13"/>
+      <w:headerReference w:type="default" r:id="rId12"/>
       <w:pgSz w:w="12240" w:h="15840" w:code="1"/>
       <w:pgMar w:top="1440" w:right="1296" w:bottom="1440" w:left="1296" w:header="720" w:footer="720" w:gutter="0"/>
       <w:pgNumType w:start="1"/>
@@ -2542,7 +2520,7 @@
 </file>
 
 <file path=word/endnotes.xml><?xml version="1.0" encoding="utf-8"?>
-<w:endnotes xmlns:wpc="http://schemas.microsoft.com/office/word/2010/wordprocessingCanvas" xmlns:cx="http://schemas.microsoft.com/office/drawing/2014/chartex" xmlns:cx1="http://schemas.microsoft.com/office/drawing/2015/9/8/chartex" xmlns:cx2="http://schemas.microsoft.com/office/drawing/2015/10/21/chartex" xmlns:cx3="http://schemas.microsoft.com/office/drawing/2016/5/9/chartex" xmlns:cx4="http://schemas.microsoft.com/office/drawing/2016/5/10/chartex" xmlns:cx5="http://schemas.microsoft.com/office/drawing/2016/5/11/chartex" xmlns:cx6="http://schemas.microsoft.com/office/drawing/2016/5/12/chartex" xmlns:cx7="http://schemas.microsoft.com/office/drawing/2016/5/13/chartex" xmlns:cx8="http://schemas.microsoft.com/office/drawing/2016/5/14/chartex" xmlns:mc="http://schemas.openxmlformats.org/markup-compatibility/2006" xmlns:aink="http://schemas.microsoft.com/office/drawing/2016/ink" xmlns:am3d="http://schemas.microsoft.com/office/drawing/2017/model3d" xmlns:o="urn:schemas-microsoft-com:office:office" xmlns:r="http://schemas.openxmlformats.org/officeDocument/2006/relationships" xmlns:m="http://schemas.openxmlformats.org/officeDocument/2006/math" xmlns:v="urn:schemas-microsoft-com:vml" xmlns:wp14="http://schemas.microsoft.com/office/word/2010/wordprocessingDrawing" xmlns:wp="http://schemas.openxmlformats.org/drawingml/2006/wordprocessingDrawing" xmlns:w10="urn:schemas-microsoft-com:office:word" xmlns:w="http://schemas.openxmlformats.org/wordprocessingml/2006/main" xmlns:w14="http://schemas.microsoft.com/office/word/2010/wordml" xmlns:w15="http://schemas.microsoft.com/office/word/2012/wordml" xmlns:w16cid="http://schemas.microsoft.com/office/word/2016/wordml/cid" xmlns:w16se="http://schemas.microsoft.com/office/word/2015/wordml/symex" xmlns:wpg="http://schemas.microsoft.com/office/word/2010/wordprocessingGroup" xmlns:wpi="http://schemas.microsoft.com/office/word/2010/wordprocessingInk" xmlns:wne="http://schemas.microsoft.com/office/word/2006/wordml" xmlns:wps="http://schemas.microsoft.com/office/word/2010/wordprocessingShape" mc:Ignorable="w14 w15 w16se w16cid wp14">
+<w:endnotes xmlns:wpc="http://schemas.microsoft.com/office/word/2010/wordprocessingCanvas" xmlns:mc="http://schemas.openxmlformats.org/markup-compatibility/2006" xmlns:o="urn:schemas-microsoft-com:office:office" xmlns:r="http://schemas.openxmlformats.org/officeDocument/2006/relationships" xmlns:m="http://schemas.openxmlformats.org/officeDocument/2006/math" xmlns:v="urn:schemas-microsoft-com:vml" xmlns:wp14="http://schemas.microsoft.com/office/word/2010/wordprocessingDrawing" xmlns:wp="http://schemas.openxmlformats.org/drawingml/2006/wordprocessingDrawing" xmlns:w10="urn:schemas-microsoft-com:office:word" xmlns:w="http://schemas.openxmlformats.org/wordprocessingml/2006/main" xmlns:w14="http://schemas.microsoft.com/office/word/2010/wordml" xmlns:w15="http://schemas.microsoft.com/office/word/2012/wordml" xmlns:wpg="http://schemas.microsoft.com/office/word/2010/wordprocessingGroup" xmlns:wpi="http://schemas.microsoft.com/office/word/2010/wordprocessingInk" xmlns:wne="http://schemas.microsoft.com/office/word/2006/wordml" xmlns:wps="http://schemas.microsoft.com/office/word/2010/wordprocessingShape" mc:Ignorable="w14 w15 wp14">
   <w:endnote w:type="separator" w:id="-1">
     <w:p>
       <w:r>
@@ -2561,7 +2539,7 @@
 </file>
 
 <file path=word/footer1.xml><?xml version="1.0" encoding="utf-8"?>
-<w:ftr xmlns:wpc="http://schemas.microsoft.com/office/word/2010/wordprocessingCanvas" xmlns:cx="http://schemas.microsoft.com/office/drawing/2014/chartex" xmlns:cx1="http://schemas.microsoft.com/office/drawing/2015/9/8/chartex" xmlns:cx2="http://schemas.microsoft.com/office/drawing/2015/10/21/chartex" xmlns:cx3="http://schemas.microsoft.com/office/drawing/2016/5/9/chartex" xmlns:cx4="http://schemas.microsoft.com/office/drawing/2016/5/10/chartex" xmlns:cx5="http://schemas.microsoft.com/office/drawing/2016/5/11/chartex" xmlns:cx6="http://schemas.microsoft.com/office/drawing/2016/5/12/chartex" xmlns:cx7="http://schemas.microsoft.com/office/drawing/2016/5/13/chartex" xmlns:cx8="http://schemas.microsoft.com/office/drawing/2016/5/14/chartex" xmlns:mc="http://schemas.openxmlformats.org/markup-compatibility/2006" xmlns:aink="http://schemas.microsoft.com/office/drawing/2016/ink" xmlns:am3d="http://schemas.microsoft.com/office/drawing/2017/model3d" xmlns:o="urn:schemas-microsoft-com:office:office" xmlns:r="http://schemas.openxmlformats.org/officeDocument/2006/relationships" xmlns:m="http://schemas.openxmlformats.org/officeDocument/2006/math" xmlns:v="urn:schemas-microsoft-com:vml" xmlns:wp14="http://schemas.microsoft.com/office/word/2010/wordprocessingDrawing" xmlns:wp="http://schemas.openxmlformats.org/drawingml/2006/wordprocessingDrawing" xmlns:w10="urn:schemas-microsoft-com:office:word" xmlns:w="http://schemas.openxmlformats.org/wordprocessingml/2006/main" xmlns:w14="http://schemas.microsoft.com/office/word/2010/wordml" xmlns:w15="http://schemas.microsoft.com/office/word/2012/wordml" xmlns:w16cid="http://schemas.microsoft.com/office/word/2016/wordml/cid" xmlns:w16se="http://schemas.microsoft.com/office/word/2015/wordml/symex" xmlns:wpg="http://schemas.microsoft.com/office/word/2010/wordprocessingGroup" xmlns:wpi="http://schemas.microsoft.com/office/word/2010/wordprocessingInk" xmlns:wne="http://schemas.microsoft.com/office/word/2006/wordml" xmlns:wps="http://schemas.microsoft.com/office/word/2010/wordprocessingShape" mc:Ignorable="w14 w15 w16se w16cid wp14">
+<w:ftr xmlns:wpc="http://schemas.microsoft.com/office/word/2010/wordprocessingCanvas" xmlns:mc="http://schemas.openxmlformats.org/markup-compatibility/2006" xmlns:o="urn:schemas-microsoft-com:office:office" xmlns:r="http://schemas.openxmlformats.org/officeDocument/2006/relationships" xmlns:m="http://schemas.openxmlformats.org/officeDocument/2006/math" xmlns:v="urn:schemas-microsoft-com:vml" xmlns:wp14="http://schemas.microsoft.com/office/word/2010/wordprocessingDrawing" xmlns:wp="http://schemas.openxmlformats.org/drawingml/2006/wordprocessingDrawing" xmlns:w10="urn:schemas-microsoft-com:office:word" xmlns:w="http://schemas.openxmlformats.org/wordprocessingml/2006/main" xmlns:w14="http://schemas.microsoft.com/office/word/2010/wordml" xmlns:w15="http://schemas.microsoft.com/office/word/2012/wordml" xmlns:wpg="http://schemas.microsoft.com/office/word/2010/wordprocessingGroup" xmlns:wpi="http://schemas.microsoft.com/office/word/2010/wordprocessingInk" xmlns:wne="http://schemas.microsoft.com/office/word/2006/wordml" xmlns:wps="http://schemas.microsoft.com/office/word/2010/wordprocessingShape" mc:Ignorable="w14 w15 wp14">
   <w:p>
     <w:pPr>
       <w:pStyle w:val="Footer"/>
@@ -2583,7 +2561,7 @@
 </file>
 
 <file path=word/footer2.xml><?xml version="1.0" encoding="utf-8"?>
-<w:ftr xmlns:wpc="http://schemas.microsoft.com/office/word/2010/wordprocessingCanvas" xmlns:cx="http://schemas.microsoft.com/office/drawing/2014/chartex" xmlns:cx1="http://schemas.microsoft.com/office/drawing/2015/9/8/chartex" xmlns:cx2="http://schemas.microsoft.com/office/drawing/2015/10/21/chartex" xmlns:cx3="http://schemas.microsoft.com/office/drawing/2016/5/9/chartex" xmlns:cx4="http://schemas.microsoft.com/office/drawing/2016/5/10/chartex" xmlns:cx5="http://schemas.microsoft.com/office/drawing/2016/5/11/chartex" xmlns:cx6="http://schemas.microsoft.com/office/drawing/2016/5/12/chartex" xmlns:cx7="http://schemas.microsoft.com/office/drawing/2016/5/13/chartex" xmlns:cx8="http://schemas.microsoft.com/office/drawing/2016/5/14/chartex" xmlns:mc="http://schemas.openxmlformats.org/markup-compatibility/2006" xmlns:aink="http://schemas.microsoft.com/office/drawing/2016/ink" xmlns:am3d="http://schemas.microsoft.com/office/drawing/2017/model3d" xmlns:o="urn:schemas-microsoft-com:office:office" xmlns:r="http://schemas.openxmlformats.org/officeDocument/2006/relationships" xmlns:m="http://schemas.openxmlformats.org/officeDocument/2006/math" xmlns:v="urn:schemas-microsoft-com:vml" xmlns:wp14="http://schemas.microsoft.com/office/word/2010/wordprocessingDrawing" xmlns:wp="http://schemas.openxmlformats.org/drawingml/2006/wordprocessingDrawing" xmlns:w10="urn:schemas-microsoft-com:office:word" xmlns:w="http://schemas.openxmlformats.org/wordprocessingml/2006/main" xmlns:w14="http://schemas.microsoft.com/office/word/2010/wordml" xmlns:w15="http://schemas.microsoft.com/office/word/2012/wordml" xmlns:w16cid="http://schemas.microsoft.com/office/word/2016/wordml/cid" xmlns:w16se="http://schemas.microsoft.com/office/word/2015/wordml/symex" xmlns:wpg="http://schemas.microsoft.com/office/word/2010/wordprocessingGroup" xmlns:wpi="http://schemas.microsoft.com/office/word/2010/wordprocessingInk" xmlns:wne="http://schemas.microsoft.com/office/word/2006/wordml" xmlns:wps="http://schemas.microsoft.com/office/word/2010/wordprocessingShape" mc:Ignorable="w14 w15 w16se w16cid wp14">
+<w:ftr xmlns:wpc="http://schemas.microsoft.com/office/word/2010/wordprocessingCanvas" xmlns:mc="http://schemas.openxmlformats.org/markup-compatibility/2006" xmlns:o="urn:schemas-microsoft-com:office:office" xmlns:r="http://schemas.openxmlformats.org/officeDocument/2006/relationships" xmlns:m="http://schemas.openxmlformats.org/officeDocument/2006/math" xmlns:v="urn:schemas-microsoft-com:vml" xmlns:wp14="http://schemas.microsoft.com/office/word/2010/wordprocessingDrawing" xmlns:wp="http://schemas.openxmlformats.org/drawingml/2006/wordprocessingDrawing" xmlns:w10="urn:schemas-microsoft-com:office:word" xmlns:w="http://schemas.openxmlformats.org/wordprocessingml/2006/main" xmlns:w14="http://schemas.microsoft.com/office/word/2010/wordml" xmlns:w15="http://schemas.microsoft.com/office/word/2012/wordml" xmlns:wpg="http://schemas.microsoft.com/office/word/2010/wordprocessingGroup" xmlns:wpi="http://schemas.microsoft.com/office/word/2010/wordprocessingInk" xmlns:wne="http://schemas.microsoft.com/office/word/2006/wordml" xmlns:wps="http://schemas.microsoft.com/office/word/2010/wordprocessingShape" mc:Ignorable="w14 w15 wp14">
   <w:p>
     <w:pPr>
       <w:pStyle w:val="Footer"/>
@@ -2593,7 +2571,7 @@
 </file>
 
 <file path=word/footnotes.xml><?xml version="1.0" encoding="utf-8"?>
-<w:footnotes xmlns:wpc="http://schemas.microsoft.com/office/word/2010/wordprocessingCanvas" xmlns:cx="http://schemas.microsoft.com/office/drawing/2014/chartex" xmlns:cx1="http://schemas.microsoft.com/office/drawing/2015/9/8/chartex" xmlns:cx2="http://schemas.microsoft.com/office/drawing/2015/10/21/chartex" xmlns:cx3="http://schemas.microsoft.com/office/drawing/2016/5/9/chartex" xmlns:cx4="http://schemas.microsoft.com/office/drawing/2016/5/10/chartex" xmlns:cx5="http://schemas.microsoft.com/office/drawing/2016/5/11/chartex" xmlns:cx6="http://schemas.microsoft.com/office/drawing/2016/5/12/chartex" xmlns:cx7="http://schemas.microsoft.com/office/drawing/2016/5/13/chartex" xmlns:cx8="http://schemas.microsoft.com/office/drawing/2016/5/14/chartex" xmlns:mc="http://schemas.openxmlformats.org/markup-compatibility/2006" xmlns:aink="http://schemas.microsoft.com/office/drawing/2016/ink" xmlns:am3d="http://schemas.microsoft.com/office/drawing/2017/model3d" xmlns:o="urn:schemas-microsoft-com:office:office" xmlns:r="http://schemas.openxmlformats.org/officeDocument/2006/relationships" xmlns:m="http://schemas.openxmlformats.org/officeDocument/2006/math" xmlns:v="urn:schemas-microsoft-com:vml" xmlns:wp14="http://schemas.microsoft.com/office/word/2010/wordprocessingDrawing" xmlns:wp="http://schemas.openxmlformats.org/drawingml/2006/wordprocessingDrawing" xmlns:w10="urn:schemas-microsoft-com:office:word" xmlns:w="http://schemas.openxmlformats.org/wordprocessingml/2006/main" xmlns:w14="http://schemas.microsoft.com/office/word/2010/wordml" xmlns:w15="http://schemas.microsoft.com/office/word/2012/wordml" xmlns:w16cid="http://schemas.microsoft.com/office/word/2016/wordml/cid" xmlns:w16se="http://schemas.microsoft.com/office/word/2015/wordml/symex" xmlns:wpg="http://schemas.microsoft.com/office/word/2010/wordprocessingGroup" xmlns:wpi="http://schemas.microsoft.com/office/word/2010/wordprocessingInk" xmlns:wne="http://schemas.microsoft.com/office/word/2006/wordml" xmlns:wps="http://schemas.microsoft.com/office/word/2010/wordprocessingShape" mc:Ignorable="w14 w15 w16se w16cid wp14">
+<w:footnotes xmlns:wpc="http://schemas.microsoft.com/office/word/2010/wordprocessingCanvas" xmlns:mc="http://schemas.openxmlformats.org/markup-compatibility/2006" xmlns:o="urn:schemas-microsoft-com:office:office" xmlns:r="http://schemas.openxmlformats.org/officeDocument/2006/relationships" xmlns:m="http://schemas.openxmlformats.org/officeDocument/2006/math" xmlns:v="urn:schemas-microsoft-com:vml" xmlns:wp14="http://schemas.microsoft.com/office/word/2010/wordprocessingDrawing" xmlns:wp="http://schemas.openxmlformats.org/drawingml/2006/wordprocessingDrawing" xmlns:w10="urn:schemas-microsoft-com:office:word" xmlns:w="http://schemas.openxmlformats.org/wordprocessingml/2006/main" xmlns:w14="http://schemas.microsoft.com/office/word/2010/wordml" xmlns:w15="http://schemas.microsoft.com/office/word/2012/wordml" xmlns:wpg="http://schemas.microsoft.com/office/word/2010/wordprocessingGroup" xmlns:wpi="http://schemas.microsoft.com/office/word/2010/wordprocessingInk" xmlns:wne="http://schemas.microsoft.com/office/word/2006/wordml" xmlns:wps="http://schemas.microsoft.com/office/word/2010/wordprocessingShape" mc:Ignorable="w14 w15 wp14">
   <w:footnote w:type="separator" w:id="-1">
     <w:p>
       <w:r>
@@ -2612,7 +2590,7 @@
 </file>
 
 <file path=word/header1.xml><?xml version="1.0" encoding="utf-8"?>
-<w:hdr xmlns:wpc="http://schemas.microsoft.com/office/word/2010/wordprocessingCanvas" xmlns:cx="http://schemas.microsoft.com/office/drawing/2014/chartex" xmlns:cx1="http://schemas.microsoft.com/office/drawing/2015/9/8/chartex" xmlns:cx2="http://schemas.microsoft.com/office/drawing/2015/10/21/chartex" xmlns:cx3="http://schemas.microsoft.com/office/drawing/2016/5/9/chartex" xmlns:cx4="http://schemas.microsoft.com/office/drawing/2016/5/10/chartex" xmlns:cx5="http://schemas.microsoft.com/office/drawing/2016/5/11/chartex" xmlns:cx6="http://schemas.microsoft.com/office/drawing/2016/5/12/chartex" xmlns:cx7="http://schemas.microsoft.com/office/drawing/2016/5/13/chartex" xmlns:cx8="http://schemas.microsoft.com/office/drawing/2016/5/14/chartex" xmlns:mc="http://schemas.openxmlformats.org/markup-compatibility/2006" xmlns:aink="http://schemas.microsoft.com/office/drawing/2016/ink" xmlns:am3d="http://schemas.microsoft.com/office/drawing/2017/model3d" xmlns:o="urn:schemas-microsoft-com:office:office" xmlns:r="http://schemas.openxmlformats.org/officeDocument/2006/relationships" xmlns:m="http://schemas.openxmlformats.org/officeDocument/2006/math" xmlns:v="urn:schemas-microsoft-com:vml" xmlns:wp14="http://schemas.microsoft.com/office/word/2010/wordprocessingDrawing" xmlns:wp="http://schemas.openxmlformats.org/drawingml/2006/wordprocessingDrawing" xmlns:w10="urn:schemas-microsoft-com:office:word" xmlns:w="http://schemas.openxmlformats.org/wordprocessingml/2006/main" xmlns:w14="http://schemas.microsoft.com/office/word/2010/wordml" xmlns:w15="http://schemas.microsoft.com/office/word/2012/wordml" xmlns:w16cid="http://schemas.microsoft.com/office/word/2016/wordml/cid" xmlns:w16se="http://schemas.microsoft.com/office/word/2015/wordml/symex" xmlns:wpg="http://schemas.microsoft.com/office/word/2010/wordprocessingGroup" xmlns:wpi="http://schemas.microsoft.com/office/word/2010/wordprocessingInk" xmlns:wne="http://schemas.microsoft.com/office/word/2006/wordml" xmlns:wps="http://schemas.microsoft.com/office/word/2010/wordprocessingShape" mc:Ignorable="w14 w15 w16se w16cid wp14">
+<w:hdr xmlns:wpc="http://schemas.microsoft.com/office/word/2010/wordprocessingCanvas" xmlns:mc="http://schemas.openxmlformats.org/markup-compatibility/2006" xmlns:o="urn:schemas-microsoft-com:office:office" xmlns:r="http://schemas.openxmlformats.org/officeDocument/2006/relationships" xmlns:m="http://schemas.openxmlformats.org/officeDocument/2006/math" xmlns:v="urn:schemas-microsoft-com:vml" xmlns:wp14="http://schemas.microsoft.com/office/word/2010/wordprocessingDrawing" xmlns:wp="http://schemas.openxmlformats.org/drawingml/2006/wordprocessingDrawing" xmlns:w10="urn:schemas-microsoft-com:office:word" xmlns:w="http://schemas.openxmlformats.org/wordprocessingml/2006/main" xmlns:w14="http://schemas.microsoft.com/office/word/2010/wordml" xmlns:w15="http://schemas.microsoft.com/office/word/2012/wordml" xmlns:wpg="http://schemas.microsoft.com/office/word/2010/wordprocessingGroup" xmlns:wpi="http://schemas.microsoft.com/office/word/2010/wordprocessingInk" xmlns:wne="http://schemas.microsoft.com/office/word/2006/wordml" xmlns:wps="http://schemas.microsoft.com/office/word/2010/wordprocessingShape" mc:Ignorable="w14 w15 wp14">
   <w:p>
     <w:pPr>
       <w:pStyle w:val="Header"/>
@@ -2659,7 +2637,7 @@
 </file>
 
 <file path=word/header2.xml><?xml version="1.0" encoding="utf-8"?>
-<w:hdr xmlns:wpc="http://schemas.microsoft.com/office/word/2010/wordprocessingCanvas" xmlns:cx="http://schemas.microsoft.com/office/drawing/2014/chartex" xmlns:cx1="http://schemas.microsoft.com/office/drawing/2015/9/8/chartex" xmlns:cx2="http://schemas.microsoft.com/office/drawing/2015/10/21/chartex" xmlns:cx3="http://schemas.microsoft.com/office/drawing/2016/5/9/chartex" xmlns:cx4="http://schemas.microsoft.com/office/drawing/2016/5/10/chartex" xmlns:cx5="http://schemas.microsoft.com/office/drawing/2016/5/11/chartex" xmlns:cx6="http://schemas.microsoft.com/office/drawing/2016/5/12/chartex" xmlns:cx7="http://schemas.microsoft.com/office/drawing/2016/5/13/chartex" xmlns:cx8="http://schemas.microsoft.com/office/drawing/2016/5/14/chartex" xmlns:mc="http://schemas.openxmlformats.org/markup-compatibility/2006" xmlns:aink="http://schemas.microsoft.com/office/drawing/2016/ink" xmlns:am3d="http://schemas.microsoft.com/office/drawing/2017/model3d" xmlns:o="urn:schemas-microsoft-com:office:office" xmlns:r="http://schemas.openxmlformats.org/officeDocument/2006/relationships" xmlns:m="http://schemas.openxmlformats.org/officeDocument/2006/math" xmlns:v="urn:schemas-microsoft-com:vml" xmlns:wp14="http://schemas.microsoft.com/office/word/2010/wordprocessingDrawing" xmlns:wp="http://schemas.openxmlformats.org/drawingml/2006/wordprocessingDrawing" xmlns:w10="urn:schemas-microsoft-com:office:word" xmlns:w="http://schemas.openxmlformats.org/wordprocessingml/2006/main" xmlns:w14="http://schemas.microsoft.com/office/word/2010/wordml" xmlns:w15="http://schemas.microsoft.com/office/word/2012/wordml" xmlns:w16cid="http://schemas.microsoft.com/office/word/2016/wordml/cid" xmlns:w16se="http://schemas.microsoft.com/office/word/2015/wordml/symex" xmlns:wpg="http://schemas.microsoft.com/office/word/2010/wordprocessingGroup" xmlns:wpi="http://schemas.microsoft.com/office/word/2010/wordprocessingInk" xmlns:wne="http://schemas.microsoft.com/office/word/2006/wordml" xmlns:wps="http://schemas.microsoft.com/office/word/2010/wordprocessingShape" mc:Ignorable="w14 w15 w16se w16cid wp14">
+<w:hdr xmlns:wpc="http://schemas.microsoft.com/office/word/2010/wordprocessingCanvas" xmlns:mc="http://schemas.openxmlformats.org/markup-compatibility/2006" xmlns:o="urn:schemas-microsoft-com:office:office" xmlns:r="http://schemas.openxmlformats.org/officeDocument/2006/relationships" xmlns:m="http://schemas.openxmlformats.org/officeDocument/2006/math" xmlns:v="urn:schemas-microsoft-com:vml" xmlns:wp14="http://schemas.microsoft.com/office/word/2010/wordprocessingDrawing" xmlns:wp="http://schemas.openxmlformats.org/drawingml/2006/wordprocessingDrawing" xmlns:w10="urn:schemas-microsoft-com:office:word" xmlns:w="http://schemas.openxmlformats.org/wordprocessingml/2006/main" xmlns:w14="http://schemas.microsoft.com/office/word/2010/wordml" xmlns:w15="http://schemas.microsoft.com/office/word/2012/wordml" xmlns:wpg="http://schemas.microsoft.com/office/word/2010/wordprocessingGroup" xmlns:wpi="http://schemas.microsoft.com/office/word/2010/wordprocessingInk" xmlns:wne="http://schemas.microsoft.com/office/word/2006/wordml" xmlns:wps="http://schemas.microsoft.com/office/word/2010/wordprocessingShape" mc:Ignorable="w14 w15 wp14">
   <w:p>
     <w:pPr>
       <w:pStyle w:val="Header"/>
@@ -2700,7 +2678,7 @@
       <w:rPr>
         <w:noProof/>
       </w:rPr>
-      <w:t>7</w:t>
+      <w:t>6</w:t>
     </w:r>
     <w:r>
       <w:fldChar w:fldCharType="end"/>
@@ -2710,8 +2688,8 @@
 </file>
 
 <file path=word/numbering.xml><?xml version="1.0" encoding="utf-8"?>
-<w:numbering xmlns:wpc="http://schemas.microsoft.com/office/word/2010/wordprocessingCanvas" xmlns:cx="http://schemas.microsoft.com/office/drawing/2014/chartex" xmlns:cx1="http://schemas.microsoft.com/office/drawing/2015/9/8/chartex" xmlns:cx2="http://schemas.microsoft.com/office/drawing/2015/10/21/chartex" xmlns:cx3="http://schemas.microsoft.com/office/drawing/2016/5/9/chartex" xmlns:cx4="http://schemas.microsoft.com/office/drawing/2016/5/10/chartex" xmlns:cx5="http://schemas.microsoft.com/office/drawing/2016/5/11/chartex" xmlns:cx6="http://schemas.microsoft.com/office/drawing/2016/5/12/chartex" xmlns:cx7="http://schemas.microsoft.com/office/drawing/2016/5/13/chartex" xmlns:cx8="http://schemas.microsoft.com/office/drawing/2016/5/14/chartex" xmlns:mc="http://schemas.openxmlformats.org/markup-compatibility/2006" xmlns:aink="http://schemas.microsoft.com/office/drawing/2016/ink" xmlns:am3d="http://schemas.microsoft.com/office/drawing/2017/model3d" xmlns:o="urn:schemas-microsoft-com:office:office" xmlns:r="http://schemas.openxmlformats.org/officeDocument/2006/relationships" xmlns:m="http://schemas.openxmlformats.org/officeDocument/2006/math" xmlns:v="urn:schemas-microsoft-com:vml" xmlns:wp14="http://schemas.microsoft.com/office/word/2010/wordprocessingDrawing" xmlns:wp="http://schemas.openxmlformats.org/drawingml/2006/wordprocessingDrawing" xmlns:w10="urn:schemas-microsoft-com:office:word" xmlns:w="http://schemas.openxmlformats.org/wordprocessingml/2006/main" xmlns:w14="http://schemas.microsoft.com/office/word/2010/wordml" xmlns:w15="http://schemas.microsoft.com/office/word/2012/wordml" xmlns:w16cid="http://schemas.microsoft.com/office/word/2016/wordml/cid" xmlns:w16se="http://schemas.microsoft.com/office/word/2015/wordml/symex" xmlns:wpg="http://schemas.microsoft.com/office/word/2010/wordprocessingGroup" xmlns:wpi="http://schemas.microsoft.com/office/word/2010/wordprocessingInk" xmlns:wne="http://schemas.microsoft.com/office/word/2006/wordml" xmlns:wps="http://schemas.microsoft.com/office/word/2010/wordprocessingShape" mc:Ignorable="w14 w15 w16se w16cid wp14">
-  <w:abstractNum w:abstractNumId="0" w15:restartNumberingAfterBreak="0">
+<w:numbering xmlns:wpc="http://schemas.microsoft.com/office/word/2010/wordprocessingCanvas" xmlns:mc="http://schemas.openxmlformats.org/markup-compatibility/2006" xmlns:o="urn:schemas-microsoft-com:office:office" xmlns:r="http://schemas.openxmlformats.org/officeDocument/2006/relationships" xmlns:m="http://schemas.openxmlformats.org/officeDocument/2006/math" xmlns:v="urn:schemas-microsoft-com:vml" xmlns:wp14="http://schemas.microsoft.com/office/word/2010/wordprocessingDrawing" xmlns:wp="http://schemas.openxmlformats.org/drawingml/2006/wordprocessingDrawing" xmlns:w10="urn:schemas-microsoft-com:office:word" xmlns:w="http://schemas.openxmlformats.org/wordprocessingml/2006/main" xmlns:w14="http://schemas.microsoft.com/office/word/2010/wordml" xmlns:w15="http://schemas.microsoft.com/office/word/2012/wordml" xmlns:wpg="http://schemas.microsoft.com/office/word/2010/wordprocessingGroup" xmlns:wpi="http://schemas.microsoft.com/office/word/2010/wordprocessingInk" xmlns:wne="http://schemas.microsoft.com/office/word/2006/wordml" xmlns:wps="http://schemas.microsoft.com/office/word/2010/wordprocessingShape" mc:Ignorable="w14 w15 wp14">
+  <w:abstractNum w:abstractNumId="0">
     <w:nsid w:val="FFFFFFFB"/>
     <w:multiLevelType w:val="multilevel"/>
     <w:tmpl w:val="D8BC5BE2"/>
@@ -2788,7 +2766,7 @@
       <w:lvlJc w:val="left"/>
     </w:lvl>
   </w:abstractNum>
-  <w:abstractNum w:abstractNumId="1" w15:restartNumberingAfterBreak="0">
+  <w:abstractNum w:abstractNumId="1">
     <w:nsid w:val="42755343"/>
     <w:multiLevelType w:val="hybridMultilevel"/>
     <w:tmpl w:val="E6B44F46"/>
@@ -2901,7 +2879,7 @@
       </w:rPr>
     </w:lvl>
   </w:abstractNum>
-  <w:abstractNum w:abstractNumId="2" w15:restartNumberingAfterBreak="0">
+  <w:abstractNum w:abstractNumId="2">
     <w:nsid w:val="569B5157"/>
     <w:multiLevelType w:val="hybridMultilevel"/>
     <w:tmpl w:val="5B2E5C4E"/>
@@ -3027,7 +3005,7 @@
 </file>
 
 <file path=word/styles.xml><?xml version="1.0" encoding="utf-8"?>
-<w:styles xmlns:mc="http://schemas.openxmlformats.org/markup-compatibility/2006" xmlns:r="http://schemas.openxmlformats.org/officeDocument/2006/relationships" xmlns:w="http://schemas.openxmlformats.org/wordprocessingml/2006/main" xmlns:w14="http://schemas.microsoft.com/office/word/2010/wordml" xmlns:w15="http://schemas.microsoft.com/office/word/2012/wordml" xmlns:w16cid="http://schemas.microsoft.com/office/word/2016/wordml/cid" xmlns:w16se="http://schemas.microsoft.com/office/word/2015/wordml/symex" mc:Ignorable="w14 w15 w16se w16cid">
+<w:styles xmlns:mc="http://schemas.openxmlformats.org/markup-compatibility/2006" xmlns:r="http://schemas.openxmlformats.org/officeDocument/2006/relationships" xmlns:w="http://schemas.openxmlformats.org/wordprocessingml/2006/main" xmlns:w14="http://schemas.microsoft.com/office/word/2010/wordml" xmlns:w15="http://schemas.microsoft.com/office/word/2012/wordml" mc:Ignorable="w14 w15">
   <w:docDefaults>
     <w:rPrDefault>
       <w:rPr>
@@ -3037,7 +3015,7 @@
     </w:rPrDefault>
     <w:pPrDefault/>
   </w:docDefaults>
-  <w:latentStyles w:defLockedState="0" w:defUIPriority="0" w:defSemiHidden="0" w:defUnhideWhenUsed="0" w:defQFormat="0" w:count="375">
+  <w:latentStyles w:defLockedState="0" w:defUIPriority="0" w:defSemiHidden="0" w:defUnhideWhenUsed="0" w:defQFormat="0" w:count="371">
     <w:lsdException w:name="Normal" w:qFormat="1"/>
     <w:lsdException w:name="heading 1" w:qFormat="1"/>
     <w:lsdException w:name="heading 2" w:qFormat="1"/>
@@ -3137,6 +3115,7 @@
     <w:lsdException w:name="HTML Sample" w:semiHidden="1" w:unhideWhenUsed="1"/>
     <w:lsdException w:name="HTML Typewriter" w:semiHidden="1" w:unhideWhenUsed="1"/>
     <w:lsdException w:name="HTML Variable" w:semiHidden="1" w:unhideWhenUsed="1"/>
+    <w:lsdException w:name="Normal Table" w:semiHidden="1" w:unhideWhenUsed="1"/>
     <w:lsdException w:name="annotation subject" w:semiHidden="1" w:unhideWhenUsed="1"/>
     <w:lsdException w:name="No List" w:semiHidden="1" w:unhideWhenUsed="1"/>
     <w:lsdException w:name="Outline List 1" w:semiHidden="1" w:unhideWhenUsed="1"/>
@@ -3180,8 +3159,10 @@
     <w:lsdException w:name="Table Elegant" w:semiHidden="1" w:unhideWhenUsed="1"/>
     <w:lsdException w:name="Table Professional" w:semiHidden="1" w:unhideWhenUsed="1"/>
     <w:lsdException w:name="Table Subtle 1" w:semiHidden="1" w:unhideWhenUsed="1"/>
+    <w:lsdException w:name="Table Subtle 2" w:semiHidden="1" w:unhideWhenUsed="1"/>
     <w:lsdException w:name="Table Web 1" w:semiHidden="1" w:unhideWhenUsed="1"/>
     <w:lsdException w:name="Table Web 2" w:semiHidden="1" w:unhideWhenUsed="1"/>
+    <w:lsdException w:name="Table Web 3" w:semiHidden="1" w:unhideWhenUsed="1"/>
     <w:lsdException w:name="Balloon Text" w:semiHidden="1" w:unhideWhenUsed="1"/>
     <w:lsdException w:name="Table Theme" w:semiHidden="1" w:unhideWhenUsed="1"/>
     <w:lsdException w:name="Placeholder Text" w:semiHidden="1" w:uiPriority="99"/>
@@ -3399,10 +3380,6 @@
     <w:lsdException w:name="List Table 5 Dark Accent 6" w:uiPriority="50"/>
     <w:lsdException w:name="List Table 6 Colorful Accent 6" w:uiPriority="51"/>
     <w:lsdException w:name="List Table 7 Colorful Accent 6" w:uiPriority="52"/>
-    <w:lsdException w:name="Mention" w:semiHidden="1" w:uiPriority="99" w:unhideWhenUsed="1"/>
-    <w:lsdException w:name="Smart Hyperlink" w:semiHidden="1" w:uiPriority="99" w:unhideWhenUsed="1"/>
-    <w:lsdException w:name="Hashtag" w:semiHidden="1" w:uiPriority="99" w:unhideWhenUsed="1"/>
-    <w:lsdException w:name="Unresolved Mention" w:semiHidden="1" w:uiPriority="99" w:unhideWhenUsed="1"/>
   </w:latentStyles>
   <w:style w:type="paragraph" w:default="1" w:styleId="Normal">
     <w:name w:val="Normal"/>

</xml_diff>